<commit_message>
avance primeros 4 subtemas documentacion
</commit_message>
<xml_diff>
--- a/14 Proyectos de innovacion/Documentacion del proyecto.docx
+++ b/14 Proyectos de innovacion/Documentacion del proyecto.docx
@@ -610,7 +610,7 @@
               </mc:Choice>
               <mc:Fallback>
                 <w:pict>
-                  <v:rect w14:anchorId="094DA1AD" id="Rectángulo 468" o:spid="_x0000_s1026" style="position:absolute;margin-left:0;margin-top:0;width:244.8pt;height:554.4pt;z-index:251659264;visibility:visible;mso-wrap-style:square;mso-width-percent:400;mso-height-percent:700;mso-left-percent:440;mso-top-percent:25;mso-wrap-distance-left:9pt;mso-wrap-distance-top:0;mso-wrap-distance-right:9pt;mso-wrap-distance-bottom:0;mso-position-horizontal-relative:page;mso-position-vertical-relative:page;mso-width-percent:400;mso-height-percent:700;mso-left-percent:440;mso-top-percent:25;mso-width-relative:page;mso-height-relative:page;v-text-anchor:middle" o:gfxdata="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" fillcolor="white [3212]" strokecolor="#747070 [1614]" strokeweight="1.25pt">
+                  <v:rect w14:anchorId="52000C9E" id="Rectángulo 468" o:spid="_x0000_s1026" style="position:absolute;margin-left:0;margin-top:0;width:244.8pt;height:554.4pt;z-index:251659264;visibility:visible;mso-wrap-style:square;mso-width-percent:400;mso-height-percent:700;mso-left-percent:440;mso-top-percent:25;mso-wrap-distance-left:9pt;mso-wrap-distance-top:0;mso-wrap-distance-right:9pt;mso-wrap-distance-bottom:0;mso-position-horizontal-relative:page;mso-position-vertical-relative:page;mso-width-percent:400;mso-height-percent:700;mso-left-percent:440;mso-top-percent:25;mso-width-relative:page;mso-height-relative:page;v-text-anchor:middle" o:gfxdata="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" fillcolor="white [3212]" strokecolor="#747070 [1614]" strokeweight="1.25pt">
                     <w10:wrap anchorx="page" anchory="page"/>
                   </v:rect>
                 </w:pict>
@@ -708,7 +708,7 @@
               </mc:Choice>
               <mc:Fallback>
                 <w:pict>
-                  <v:rect w14:anchorId="29FDA1F4" id="Rectángulo 469" o:spid="_x0000_s1026" style="position:absolute;margin-left:0;margin-top:0;width:226.45pt;height:9.35pt;z-index:251662336;visibility:visible;mso-wrap-style:square;mso-width-percent:370;mso-height-percent:0;mso-left-percent:455;mso-top-percent:690;mso-wrap-distance-left:9pt;mso-wrap-distance-top:0;mso-wrap-distance-right:9pt;mso-wrap-distance-bottom:0;mso-position-horizontal-relative:page;mso-position-vertical-relative:page;mso-width-percent:370;mso-height-percent:0;mso-left-percent:455;mso-top-percent:690;mso-width-relative:page;mso-height-relative:margin;v-text-anchor:middle" o:gfxdata="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" fillcolor="#4472c4 [3204]" stroked="f" strokeweight="1pt">
+                  <v:rect w14:anchorId="247BA091" id="Rectángulo 469" o:spid="_x0000_s1026" style="position:absolute;margin-left:0;margin-top:0;width:226.45pt;height:9.35pt;z-index:251662336;visibility:visible;mso-wrap-style:square;mso-width-percent:370;mso-height-percent:0;mso-left-percent:455;mso-top-percent:690;mso-wrap-distance-left:9pt;mso-wrap-distance-top:0;mso-wrap-distance-right:9pt;mso-wrap-distance-bottom:0;mso-position-horizontal-relative:page;mso-position-vertical-relative:page;mso-width-percent:370;mso-height-percent:0;mso-left-percent:455;mso-top-percent:690;mso-width-relative:page;mso-height-relative:margin;v-text-anchor:middle" o:gfxdata="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" fillcolor="#4472c4 [3204]" stroked="f" strokeweight="1pt">
                     <w10:wrap anchorx="page" anchory="page"/>
                   </v:rect>
                 </w:pict>
@@ -1244,7 +1244,7 @@
                                         <w:szCs w:val="56"/>
                                         <w:lang w:val="es-MX"/>
                                       </w:rPr>
-                                      <w:t xml:space="preserve">Documentación </w:t>
+                                      <w:t>Documentación</w:t>
                                     </w:r>
                                   </w:p>
                                 </w:sdtContent>
@@ -1317,7 +1317,7 @@
                                   <w:szCs w:val="56"/>
                                   <w:lang w:val="es-MX"/>
                                 </w:rPr>
-                                <w:t xml:space="preserve">Documentación </w:t>
+                                <w:t>Documentación</w:t>
                               </w:r>
                             </w:p>
                           </w:sdtContent>
@@ -1389,7 +1389,7 @@
           <w:kern w:val="2"/>
           <w:sz w:val="24"/>
           <w:szCs w:val="24"/>
-          <w:lang w:eastAsia="zh-CN" w:bidi="hi-IN"/>
+          <w:lang w:val="en-US" w:eastAsia="zh-CN" w:bidi="hi-IN"/>
         </w:rPr>
         <w:id w:val="1903942772"/>
         <w:docPartObj>
@@ -1399,6 +1399,7 @@
       </w:sdtPr>
       <w:sdtEndPr>
         <w:rPr>
+          <w:rFonts w:eastAsia="SimSun"/>
           <w:b/>
           <w:bCs/>
         </w:rPr>
@@ -2315,7 +2316,19 @@
         <w:rPr>
           <w:rFonts w:ascii="Arial" w:hAnsi="Arial" w:cs="Arial"/>
         </w:rPr>
-        <w:t xml:space="preserve"> se pretende solucionar una problemática latente para las personas invidente y es que no pueden saber la proximidad a un objeto, esto derivado a la falta de visión y la cual les imposibilita ejercer el paralaje (Angulo formado por las líneas de observación trazadas hasta un objeto desde dos puntos suficientemente separados en este caso los ojos), es con ello que pretendemos darle esta herramienta a través de una pulsera que dependiendo la cercanía de un objeto pueda ejercer una vibración nula</w:t>
+        <w:t xml:space="preserve"> se pretende solucionar una problemática latente para las personas invidente</w:t>
+      </w:r>
+      <w:r>
+        <w:rPr>
+          <w:rFonts w:ascii="Arial" w:hAnsi="Arial" w:cs="Arial"/>
+        </w:rPr>
+        <w:t>s</w:t>
+      </w:r>
+      <w:r>
+        <w:rPr>
+          <w:rFonts w:ascii="Arial" w:hAnsi="Arial" w:cs="Arial"/>
+        </w:rPr>
+        <w:t xml:space="preserve"> y es que no pueden saber la proximidad a un objeto, esto derivado a la falta de visión y la cual les imposibilita ejercer el paralaje (Angulo formado por las líneas de observación trazadas hasta un objeto desde dos puntos suficientemente separados en este caso los ojos), es con ello que pretendemos darle esta herramienta a través de una pulsera que dependiendo la cercanía de un objeto pueda ejercer una vibración nula</w:t>
       </w:r>
       <w:r>
         <w:rPr>
@@ -2358,6 +2371,12 @@
           <w:rFonts w:ascii="Arial" w:hAnsi="Arial" w:cs="Arial"/>
         </w:rPr>
         <w:t xml:space="preserve"> (con objetos muy cercanos, a una distancia de menos de 100 cm)</w:t>
+      </w:r>
+      <w:r>
+        <w:rPr>
+          <w:rFonts w:ascii="Arial" w:hAnsi="Arial" w:cs="Arial"/>
+        </w:rPr>
+        <w:t>, es con ello que queremos ofrecer una herramienta lo bastante cómoda para esta tarea y que pueda facilitar la vida de las personas a través de aprovechar los sentidos que adquieren mayor relevancia, esto tras perder otro, con ello para nosotros puede representar una diferencia de vibración casi imperceptible, mientras que para ellos representa información muy valiosa a través del tacto.</w:t>
       </w:r>
     </w:p>
     <w:p>
@@ -2370,12 +2389,6 @@
           <w:rFonts w:ascii="Arial" w:hAnsi="Arial" w:cs="Arial"/>
         </w:rPr>
       </w:pPr>
-      <w:r>
-        <w:rPr>
-          <w:rFonts w:ascii="Arial" w:hAnsi="Arial" w:cs="Arial"/>
-        </w:rPr>
-        <w:t xml:space="preserve"> </w:t>
-      </w:r>
     </w:p>
     <w:p>
       <w:pPr>
@@ -2387,6 +2400,12 @@
           <w:rFonts w:ascii="Arial" w:hAnsi="Arial" w:cs="Arial"/>
         </w:rPr>
       </w:pPr>
+      <w:r>
+        <w:rPr>
+          <w:rFonts w:ascii="Arial" w:hAnsi="Arial" w:cs="Arial"/>
+        </w:rPr>
+        <w:t xml:space="preserve">De este modo los objetivos a cumplir son: </w:t>
+      </w:r>
     </w:p>
     <w:p>
       <w:pPr>
@@ -2402,7 +2421,7 @@
         <w:rPr>
           <w:rFonts w:ascii="Arial" w:hAnsi="Arial" w:cs="Arial"/>
         </w:rPr>
-        <w:t xml:space="preserve"> </w:t>
+        <w:t>Generar un sistema con sensores que nos permita medir la distancia de un objeto</w:t>
       </w:r>
     </w:p>
     <w:p>
@@ -2415,6 +2434,12 @@
           <w:rFonts w:ascii="Arial" w:hAnsi="Arial" w:cs="Arial"/>
         </w:rPr>
       </w:pPr>
+      <w:r>
+        <w:rPr>
+          <w:rFonts w:ascii="Arial" w:hAnsi="Arial" w:cs="Arial"/>
+        </w:rPr>
+        <w:t>Minimizar el tamaño del sistema en lo más posible</w:t>
+      </w:r>
     </w:p>
     <w:p>
       <w:pPr>
@@ -2430,7 +2455,19 @@
         <w:rPr>
           <w:rFonts w:ascii="Arial" w:hAnsi="Arial" w:cs="Arial"/>
         </w:rPr>
-        <w:t xml:space="preserve"> </w:t>
+        <w:t>Reducir los costes del sistema en lo má</w:t>
+      </w:r>
+      <w:r>
+        <w:rPr>
+          <w:rFonts w:ascii="Arial" w:hAnsi="Arial" w:cs="Arial"/>
+        </w:rPr>
+        <w:t>s</w:t>
+      </w:r>
+      <w:r>
+        <w:rPr>
+          <w:rFonts w:ascii="Arial" w:hAnsi="Arial" w:cs="Arial"/>
+        </w:rPr>
+        <w:t xml:space="preserve"> posible</w:t>
       </w:r>
     </w:p>
     <w:p>
@@ -2443,6 +2480,30 @@
           <w:rFonts w:ascii="Arial" w:hAnsi="Arial" w:cs="Arial"/>
         </w:rPr>
       </w:pPr>
+      <w:r>
+        <w:rPr>
+          <w:rFonts w:ascii="Arial" w:hAnsi="Arial" w:cs="Arial"/>
+        </w:rPr>
+        <w:t>Facilitar a las personas invidentes el saber distancias de su mano</w:t>
+      </w:r>
+      <w:r>
+        <w:rPr>
+          <w:rFonts w:ascii="Arial" w:hAnsi="Arial" w:cs="Arial"/>
+        </w:rPr>
+        <w:t>/cuerpo</w:t>
+      </w:r>
+      <w:r>
+        <w:rPr>
+          <w:rFonts w:ascii="Arial" w:hAnsi="Arial" w:cs="Arial"/>
+        </w:rPr>
+        <w:t xml:space="preserve"> hacia objetos</w:t>
+      </w:r>
+      <w:r>
+        <w:rPr>
+          <w:rFonts w:ascii="Arial" w:hAnsi="Arial" w:cs="Arial"/>
+        </w:rPr>
+        <w:t xml:space="preserve"> y estructuras</w:t>
+      </w:r>
     </w:p>
     <w:p>
       <w:pPr>
@@ -2458,7 +2519,7 @@
         <w:rPr>
           <w:rFonts w:ascii="Arial" w:hAnsi="Arial" w:cs="Arial"/>
         </w:rPr>
-        <w:t xml:space="preserve"> </w:t>
+        <w:t>Realizar la codificación necesaria para el sistema</w:t>
       </w:r>
     </w:p>
     <w:p>
@@ -2471,6 +2532,12 @@
           <w:rFonts w:ascii="Arial" w:hAnsi="Arial" w:cs="Arial"/>
         </w:rPr>
       </w:pPr>
+      <w:r>
+        <w:rPr>
+          <w:rFonts w:ascii="Arial" w:hAnsi="Arial" w:cs="Arial"/>
+        </w:rPr>
+        <w:t xml:space="preserve"> </w:t>
+      </w:r>
     </w:p>
     <w:p>
       <w:pPr>
@@ -2482,27 +2549,28 @@
           <w:rFonts w:ascii="Arial" w:hAnsi="Arial" w:cs="Arial"/>
         </w:rPr>
       </w:pPr>
-      <w:r>
-        <w:rPr>
-          <w:rFonts w:ascii="Arial" w:hAnsi="Arial" w:cs="Arial"/>
-        </w:rPr>
-        <w:t xml:space="preserve"> </w:t>
-      </w:r>
     </w:p>
     <w:p>
       <w:pPr>
-        <w:rPr>
-          <w:rFonts w:ascii="Arial" w:eastAsia="Times New Roman" w:hAnsi="Arial" w:cs="Arial"/>
-          <w:kern w:val="0"/>
-          <w:lang w:val="es-MX" w:eastAsia="es-MX" w:bidi="ar-SA"/>
-        </w:rPr>
-      </w:pPr>
-      <w:r>
-        <w:rPr>
-          <w:rFonts w:ascii="Arial" w:hAnsi="Arial" w:cs="Arial"/>
-          <w:lang w:val="es-MX"/>
-        </w:rPr>
-        <w:br w:type="page"/>
+        <w:pStyle w:val="paragraph"/>
+        <w:spacing w:line="360" w:lineRule="auto"/>
+        <w:jc w:val="both"/>
+        <w:textAlignment w:val="baseline"/>
+        <w:rPr>
+          <w:rFonts w:ascii="Arial" w:hAnsi="Arial" w:cs="Arial"/>
+        </w:rPr>
+      </w:pPr>
+      <w:r>
+        <w:rPr>
+          <w:rFonts w:ascii="Arial" w:hAnsi="Arial" w:cs="Arial"/>
+        </w:rPr>
+        <w:t xml:space="preserve"> </w:t>
+      </w:r>
+      <w:r>
+        <w:rPr>
+          <w:rFonts w:ascii="Arial" w:hAnsi="Arial" w:cs="Arial"/>
+        </w:rPr>
+        <w:t>-</w:t>
       </w:r>
     </w:p>
     <w:p>
@@ -2550,25 +2618,226 @@
         <w:jc w:val="both"/>
         <w:rPr>
           <w:rFonts w:ascii="Arial" w:hAnsi="Arial" w:cs="Arial"/>
+          <w:lang w:val="es-MX"/>
+        </w:rPr>
+      </w:pPr>
+      <w:r>
+        <w:rPr>
+          <w:rFonts w:ascii="Arial" w:hAnsi="Arial" w:cs="Arial"/>
+          <w:lang w:val="es-MX"/>
+        </w:rPr>
+        <w:t>Se busca generar un prototipo con el concepto básico</w:t>
+      </w:r>
+      <w:r>
+        <w:rPr>
+          <w:rFonts w:ascii="Arial" w:hAnsi="Arial" w:cs="Arial"/>
+          <w:lang w:val="es-MX"/>
+        </w:rPr>
+        <w:t xml:space="preserve"> una herramienta</w:t>
+      </w:r>
+      <w:r>
+        <w:rPr>
+          <w:rFonts w:ascii="Arial" w:hAnsi="Arial" w:cs="Arial"/>
+          <w:lang w:val="es-MX"/>
+        </w:rPr>
+        <w:t xml:space="preserve"> que permita facilitar a la persona invidente su condición, si bien no busca sustituir al menos por el momento al bastón convencional, se busca </w:t>
+      </w:r>
+      <w:r>
+        <w:rPr>
+          <w:rFonts w:ascii="Arial" w:hAnsi="Arial" w:cs="Arial"/>
+          <w:lang w:val="es-MX"/>
+        </w:rPr>
+        <w:t>brindarle</w:t>
+      </w:r>
+      <w:r>
+        <w:rPr>
+          <w:rFonts w:ascii="Arial" w:hAnsi="Arial" w:cs="Arial"/>
+          <w:lang w:val="es-MX"/>
+        </w:rPr>
+        <w:t xml:space="preserve"> una herramienta </w:t>
+      </w:r>
+      <w:r>
+        <w:rPr>
+          <w:rFonts w:ascii="Arial" w:hAnsi="Arial" w:cs="Arial"/>
+          <w:lang w:val="es-MX"/>
+        </w:rPr>
+        <w:t>más</w:t>
+      </w:r>
+      <w:r>
+        <w:rPr>
+          <w:rFonts w:ascii="Arial" w:hAnsi="Arial" w:cs="Arial"/>
+          <w:lang w:val="es-MX"/>
+        </w:rPr>
+        <w:t xml:space="preserve"> a la persona para que a esta le sea </w:t>
+      </w:r>
+      <w:r>
+        <w:rPr>
+          <w:rFonts w:ascii="Arial" w:hAnsi="Arial" w:cs="Arial"/>
+          <w:lang w:val="es-MX"/>
+        </w:rPr>
+        <w:t>más</w:t>
+      </w:r>
+      <w:r>
+        <w:rPr>
+          <w:rFonts w:ascii="Arial" w:hAnsi="Arial" w:cs="Arial"/>
+          <w:lang w:val="es-MX"/>
+        </w:rPr>
+        <w:t xml:space="preserve"> sencillo relacionarse con el entorno que lo rodea, siendo también una opción relativamente cómoda, siendo esta presentada como una pulsera, es necesario que sea fácil de usar, entender y que esta sea cómoda, ya que puede ser cansado</w:t>
+      </w:r>
+      <w:r>
+        <w:rPr>
+          <w:rFonts w:ascii="Arial" w:hAnsi="Arial" w:cs="Arial"/>
+          <w:lang w:val="es-MX"/>
+        </w:rPr>
+        <w:t xml:space="preserve"> hacer uso de herramientas extra</w:t>
+      </w:r>
+      <w:r>
+        <w:rPr>
+          <w:rFonts w:ascii="Arial" w:hAnsi="Arial" w:cs="Arial"/>
+          <w:lang w:val="es-MX"/>
+        </w:rPr>
+        <w:t xml:space="preserve"> durante mucho tiempo</w:t>
+      </w:r>
+      <w:r>
+        <w:rPr>
+          <w:rFonts w:ascii="Arial" w:hAnsi="Arial" w:cs="Arial"/>
+          <w:lang w:val="es-MX"/>
+        </w:rPr>
+        <w:t>,</w:t>
+      </w:r>
+      <w:r>
+        <w:rPr>
+          <w:rFonts w:ascii="Arial" w:hAnsi="Arial" w:cs="Arial"/>
+          <w:lang w:val="es-MX"/>
+        </w:rPr>
+        <w:t xml:space="preserve"> es con ello que tratamos de reducir en medida de lo posible este dispositivo utilizando cierto hardware que si bien elevando un poco </w:t>
+      </w:r>
+      <w:r>
+        <w:rPr>
+          <w:rFonts w:ascii="Arial" w:hAnsi="Arial" w:cs="Arial"/>
+          <w:lang w:val="es-MX"/>
+        </w:rPr>
+        <w:t>más</w:t>
+      </w:r>
+      <w:r>
+        <w:rPr>
+          <w:rFonts w:ascii="Arial" w:hAnsi="Arial" w:cs="Arial"/>
+          <w:lang w:val="es-MX"/>
+        </w:rPr>
+        <w:t xml:space="preserve"> el precio, este nos permitiría reducir el tamaño de forma considerable, </w:t>
+      </w:r>
+      <w:r>
+        <w:rPr>
+          <w:rFonts w:ascii="Arial" w:hAnsi="Arial" w:cs="Arial"/>
+          <w:lang w:val="es-MX"/>
+        </w:rPr>
+        <w:t>utilizando equipo como los son Arduino nano (que próximamente se podrían reducir más haciendo uso de un pcb), jumpers, motor vibrador de celular (esto debido a que su relación Intensidad-tamaño es bastante buena), entre otros componentes, nos permitiría encapsular este sistema dentro de una caja relativamente pequeña de acrílico el cual el usuario podría usar de forma cómoda</w:t>
+      </w:r>
+    </w:p>
+    <w:p>
+      <w:pPr>
+        <w:spacing w:line="360" w:lineRule="auto"/>
+        <w:jc w:val="both"/>
+        <w:rPr>
+          <w:rFonts w:ascii="Arial" w:hAnsi="Arial" w:cs="Arial"/>
+          <w:lang w:val="es-MX"/>
+        </w:rPr>
+      </w:pPr>
+    </w:p>
+    <w:p>
+      <w:pPr>
+        <w:spacing w:line="360" w:lineRule="auto"/>
+        <w:jc w:val="both"/>
+        <w:rPr>
+          <w:rFonts w:ascii="Arial" w:hAnsi="Arial" w:cs="Arial"/>
+          <w:lang w:val="es-MX"/>
+        </w:rPr>
+      </w:pPr>
+      <w:r>
+        <w:rPr>
+          <w:rFonts w:ascii="Arial" w:hAnsi="Arial" w:cs="Arial"/>
+          <w:lang w:val="es-MX"/>
+        </w:rPr>
+        <w:t xml:space="preserve">Por otro lado, la </w:t>
+      </w:r>
+      <w:r>
+        <w:rPr>
+          <w:rFonts w:ascii="Arial" w:hAnsi="Arial" w:cs="Arial"/>
+          <w:lang w:val="es-MX"/>
+        </w:rPr>
+        <w:t>cuestión</w:t>
+      </w:r>
+      <w:r>
+        <w:rPr>
+          <w:rFonts w:ascii="Arial" w:hAnsi="Arial" w:cs="Arial"/>
+          <w:lang w:val="es-MX"/>
+        </w:rPr>
+        <w:t xml:space="preserve"> de la alimentación</w:t>
+      </w:r>
+      <w:r>
+        <w:rPr>
+          <w:rFonts w:ascii="Arial" w:hAnsi="Arial" w:cs="Arial"/>
+          <w:lang w:val="es-MX"/>
+        </w:rPr>
+        <w:t xml:space="preserve"> y peso</w:t>
+      </w:r>
+      <w:r>
+        <w:rPr>
+          <w:rFonts w:ascii="Arial" w:hAnsi="Arial" w:cs="Arial"/>
+          <w:lang w:val="es-MX"/>
+        </w:rPr>
+        <w:t xml:space="preserve"> es el mayor de los problemas ya que si bien existen </w:t>
+      </w:r>
+      <w:r>
+        <w:rPr>
+          <w:rFonts w:ascii="Arial" w:hAnsi="Arial" w:cs="Arial"/>
+          <w:lang w:val="es-MX"/>
+        </w:rPr>
+        <w:t xml:space="preserve">tanto baterías con más capacidad, estas también cuentan con un mayor peso, de modo que pareciera que traer una batería de 9v recargable, no generaría un peso significativo, tenemos que recordar que esta pensado para usarse durante sesiones de uso relativamente largas y ya con ello puede generar incomodidad, también debido a esto podríamos tratar de sustituir la batería de 9v por pilas de botón colocadas en serie, esto reduciría el peso pero complicaría el sistema de “cambio/recarga” y no tenemos conocimiento de </w:t>
+      </w:r>
+      <w:r>
+        <w:rPr>
+          <w:rFonts w:ascii="Arial" w:hAnsi="Arial" w:cs="Arial"/>
+          <w:lang w:val="es-MX"/>
+        </w:rPr>
+        <w:t>cuánto</w:t>
+      </w:r>
+      <w:r>
+        <w:rPr>
+          <w:rFonts w:ascii="Arial" w:hAnsi="Arial" w:cs="Arial"/>
+          <w:lang w:val="es-MX"/>
+        </w:rPr>
+        <w:t xml:space="preserve"> </w:t>
+      </w:r>
+      <w:r>
+        <w:rPr>
+          <w:rFonts w:ascii="Arial" w:hAnsi="Arial" w:cs="Arial"/>
+          <w:lang w:val="es-MX"/>
+        </w:rPr>
+        <w:t>tiempo duraría el sistema antes de tener que hacer un cambio de pila</w:t>
+      </w:r>
+    </w:p>
+    <w:p>
+      <w:pPr>
+        <w:spacing w:line="360" w:lineRule="auto"/>
+        <w:jc w:val="both"/>
+        <w:rPr>
+          <w:rFonts w:ascii="Arial" w:hAnsi="Arial" w:cs="Arial"/>
+          <w:lang w:val="es-MX"/>
+        </w:rPr>
+      </w:pPr>
+    </w:p>
+    <w:p>
+      <w:pPr>
+        <w:spacing w:line="360" w:lineRule="auto"/>
+        <w:jc w:val="both"/>
+        <w:rPr>
+          <w:rFonts w:ascii="Arial" w:hAnsi="Arial" w:cs="Arial"/>
           <w:i/>
           <w:iCs/>
           <w:lang w:val="es-MX"/>
         </w:rPr>
       </w:pPr>
-      <w:r>
-        <w:rPr>
-          <w:rFonts w:ascii="Arial" w:hAnsi="Arial" w:cs="Arial"/>
-          <w:lang w:val="es-MX"/>
-        </w:rPr>
-        <w:t>Se busca generar un prototipo con el concepto básico que permita facilitar a la persona invidente un poco su condición, si bien no busca sustituir al menos por el momento al bastón convencional, se busca darle una herramienta mas a la persona para que a esta le sea mas sencillo relacionarse con el entorno que lo rodea, siendo también una opción relativamente cómoda, siendo esta presentada como una pulsera, es necesario que sea fácil de usar, entender y que esta sea cómoda, ya que puede ser cansado</w:t>
-      </w:r>
-      <w:r>
-        <w:rPr>
-          <w:rFonts w:ascii="Arial" w:hAnsi="Arial" w:cs="Arial"/>
-          <w:lang w:val="es-MX"/>
-        </w:rPr>
-        <w:t xml:space="preserve"> hacer uso de herramientas extra,</w:t>
-      </w:r>
       <w:r>
         <w:rPr>
           <w:rFonts w:ascii="Arial" w:hAnsi="Arial" w:cs="Arial"/>
@@ -2614,6 +2883,452 @@
     </w:p>
     <w:p>
       <w:pPr>
+        <w:spacing w:line="360" w:lineRule="auto"/>
+        <w:jc w:val="both"/>
+        <w:rPr>
+          <w:rFonts w:ascii="Arial" w:hAnsi="Arial" w:cs="Arial"/>
+          <w:lang w:val="es-MX"/>
+        </w:rPr>
+      </w:pPr>
+      <w:r>
+        <w:rPr>
+          <w:rFonts w:ascii="Arial" w:hAnsi="Arial" w:cs="Arial"/>
+          <w:lang w:val="es-MX"/>
+        </w:rPr>
+        <w:t>Para nuestro plan de gestión de riesgos, tenemos previstos, varios problemas como lo pueden ser:</w:t>
+      </w:r>
+    </w:p>
+    <w:p>
+      <w:pPr>
+        <w:spacing w:line="360" w:lineRule="auto"/>
+        <w:jc w:val="both"/>
+        <w:rPr>
+          <w:rFonts w:ascii="Arial" w:hAnsi="Arial" w:cs="Arial"/>
+          <w:lang w:val="es-MX"/>
+        </w:rPr>
+      </w:pPr>
+    </w:p>
+    <w:p>
+      <w:pPr>
+        <w:spacing w:line="360" w:lineRule="auto"/>
+        <w:jc w:val="both"/>
+        <w:rPr>
+          <w:rFonts w:ascii="Arial" w:hAnsi="Arial" w:cs="Arial"/>
+          <w:lang w:val="es-MX"/>
+        </w:rPr>
+      </w:pPr>
+      <w:r>
+        <w:rPr>
+          <w:rFonts w:ascii="Arial" w:hAnsi="Arial" w:cs="Arial"/>
+          <w:lang w:val="es-MX"/>
+        </w:rPr>
+        <w:t>Fallas en el cableado</w:t>
+      </w:r>
+    </w:p>
+    <w:p>
+      <w:pPr>
+        <w:spacing w:line="360" w:lineRule="auto"/>
+        <w:jc w:val="both"/>
+        <w:rPr>
+          <w:rFonts w:ascii="Arial" w:hAnsi="Arial" w:cs="Arial"/>
+          <w:lang w:val="es-MX"/>
+        </w:rPr>
+      </w:pPr>
+      <w:r>
+        <w:rPr>
+          <w:rFonts w:ascii="Arial" w:hAnsi="Arial" w:cs="Arial"/>
+          <w:lang w:val="es-MX"/>
+        </w:rPr>
+        <w:t>Fallas en el sistema de cableado</w:t>
+      </w:r>
+    </w:p>
+    <w:p>
+      <w:pPr>
+        <w:spacing w:line="360" w:lineRule="auto"/>
+        <w:jc w:val="both"/>
+        <w:rPr>
+          <w:rFonts w:ascii="Arial" w:hAnsi="Arial" w:cs="Arial"/>
+          <w:lang w:val="es-MX"/>
+        </w:rPr>
+      </w:pPr>
+      <w:r>
+        <w:rPr>
+          <w:rFonts w:ascii="Arial" w:hAnsi="Arial" w:cs="Arial"/>
+          <w:lang w:val="es-MX"/>
+        </w:rPr>
+        <w:t xml:space="preserve">Fallas en la programación </w:t>
+      </w:r>
+    </w:p>
+    <w:p>
+      <w:pPr>
+        <w:spacing w:line="360" w:lineRule="auto"/>
+        <w:jc w:val="both"/>
+        <w:rPr>
+          <w:rFonts w:ascii="Arial" w:hAnsi="Arial" w:cs="Arial"/>
+          <w:lang w:val="es-MX"/>
+        </w:rPr>
+      </w:pPr>
+      <w:r>
+        <w:rPr>
+          <w:rFonts w:ascii="Arial" w:hAnsi="Arial" w:cs="Arial"/>
+          <w:lang w:val="es-MX"/>
+        </w:rPr>
+        <w:t xml:space="preserve">Fallas en componentes </w:t>
+      </w:r>
+    </w:p>
+    <w:p>
+      <w:pPr>
+        <w:spacing w:line="360" w:lineRule="auto"/>
+        <w:jc w:val="both"/>
+        <w:rPr>
+          <w:rFonts w:ascii="Arial" w:hAnsi="Arial" w:cs="Arial"/>
+          <w:lang w:val="es-MX"/>
+        </w:rPr>
+      </w:pPr>
+    </w:p>
+    <w:p>
+      <w:pPr>
+        <w:spacing w:line="360" w:lineRule="auto"/>
+        <w:jc w:val="both"/>
+        <w:rPr>
+          <w:rFonts w:ascii="Arial" w:hAnsi="Arial" w:cs="Arial"/>
+          <w:lang w:val="es-MX"/>
+        </w:rPr>
+      </w:pPr>
+      <w:r>
+        <w:rPr>
+          <w:rFonts w:ascii="Arial" w:hAnsi="Arial" w:cs="Arial"/>
+          <w:lang w:val="es-MX"/>
+        </w:rPr>
+        <w:t xml:space="preserve">Fallas en el cableado </w:t>
+      </w:r>
+    </w:p>
+    <w:p>
+      <w:pPr>
+        <w:spacing w:line="360" w:lineRule="auto"/>
+        <w:jc w:val="both"/>
+        <w:rPr>
+          <w:rFonts w:ascii="Arial" w:hAnsi="Arial" w:cs="Arial"/>
+          <w:lang w:val="es-MX"/>
+        </w:rPr>
+      </w:pPr>
+      <w:r>
+        <w:rPr>
+          <w:rFonts w:ascii="Arial" w:hAnsi="Arial" w:cs="Arial"/>
+          <w:lang w:val="es-MX"/>
+        </w:rPr>
+        <w:tab/>
+        <w:t>Para este tipo de falla tenemos que comprender</w:t>
+      </w:r>
+      <w:r>
+        <w:rPr>
+          <w:rFonts w:ascii="Arial" w:hAnsi="Arial" w:cs="Arial"/>
+          <w:lang w:val="es-MX"/>
+        </w:rPr>
+        <w:t xml:space="preserve"> como es que se van a</w:t>
+      </w:r>
+      <w:r>
+        <w:rPr>
+          <w:rFonts w:ascii="Arial" w:hAnsi="Arial" w:cs="Arial"/>
+          <w:lang w:val="es-MX"/>
+        </w:rPr>
+        <w:t xml:space="preserve"> conectar y alimentar todos y cada uno de los componentes, esto seria dado gracias a la programación del Arduino en primer momento, y que puestos son los que vamos a utilizar para la comunicación de los componentes , del mismo modo, el como es que vamos a alimentar estos componentes, evitando falta de energía y con ello fallas en las medidas a tomar, también cabe aclarar que habría que revisar los cables con los cuales estamos realizando las conexiones, esto puede hacerse de forma muy sencilla gracias a un multímetro permitiéndonos saber si algún cable esta dañado o presenta una resistencia inusual</w:t>
+      </w:r>
+    </w:p>
+    <w:p>
+      <w:pPr>
+        <w:spacing w:line="360" w:lineRule="auto"/>
+        <w:jc w:val="both"/>
+        <w:rPr>
+          <w:rFonts w:ascii="Arial" w:hAnsi="Arial" w:cs="Arial"/>
+          <w:lang w:val="es-MX"/>
+        </w:rPr>
+      </w:pPr>
+    </w:p>
+    <w:p>
+      <w:pPr>
+        <w:spacing w:line="360" w:lineRule="auto"/>
+        <w:jc w:val="both"/>
+        <w:rPr>
+          <w:rFonts w:ascii="Arial" w:hAnsi="Arial" w:cs="Arial"/>
+          <w:lang w:val="es-MX"/>
+        </w:rPr>
+      </w:pPr>
+      <w:r>
+        <w:rPr>
+          <w:rFonts w:ascii="Arial" w:hAnsi="Arial" w:cs="Arial"/>
+          <w:lang w:val="es-MX"/>
+        </w:rPr>
+        <w:t xml:space="preserve">Fallas en el sistema de cableado </w:t>
+      </w:r>
+    </w:p>
+    <w:p>
+      <w:pPr>
+        <w:spacing w:line="360" w:lineRule="auto"/>
+        <w:jc w:val="both"/>
+        <w:rPr>
+          <w:rFonts w:ascii="Arial" w:hAnsi="Arial" w:cs="Arial"/>
+          <w:lang w:val="es-MX"/>
+        </w:rPr>
+      </w:pPr>
+      <w:r>
+        <w:rPr>
+          <w:rFonts w:ascii="Arial" w:hAnsi="Arial" w:cs="Arial"/>
+          <w:lang w:val="es-MX"/>
+        </w:rPr>
+        <w:tab/>
+        <w:t xml:space="preserve">Dentro de este </w:t>
+      </w:r>
+      <w:r>
+        <w:rPr>
+          <w:rFonts w:ascii="Arial" w:hAnsi="Arial" w:cs="Arial"/>
+          <w:lang w:val="es-MX"/>
+        </w:rPr>
+        <w:t xml:space="preserve">tipo de falla es esencial comprender el sistema y la electrónica básica detrás del sistema, de este modo también nos podemos ayudar junto con emuladores como thinkercad, esto para revisar si el sistema esta bien ensamblado antes siquiera de hacer una conexión y que esta resulte en una perdida monetaria, ya sea de sensores o motores, de forma que es una opción bastante viable. </w:t>
+      </w:r>
+    </w:p>
+    <w:p>
+      <w:pPr>
+        <w:spacing w:line="360" w:lineRule="auto"/>
+        <w:jc w:val="both"/>
+        <w:rPr>
+          <w:rFonts w:ascii="Arial" w:hAnsi="Arial" w:cs="Arial"/>
+          <w:lang w:val="es-MX"/>
+        </w:rPr>
+      </w:pPr>
+    </w:p>
+    <w:p>
+      <w:pPr>
+        <w:spacing w:line="360" w:lineRule="auto"/>
+        <w:jc w:val="both"/>
+        <w:rPr>
+          <w:rFonts w:ascii="Arial" w:hAnsi="Arial" w:cs="Arial"/>
+          <w:lang w:val="es-MX"/>
+        </w:rPr>
+      </w:pPr>
+      <w:r>
+        <w:rPr>
+          <w:rFonts w:ascii="Arial" w:hAnsi="Arial" w:cs="Arial"/>
+          <w:lang w:val="es-MX"/>
+        </w:rPr>
+        <w:t xml:space="preserve">Fallas en la </w:t>
+      </w:r>
+      <w:r>
+        <w:rPr>
+          <w:rFonts w:ascii="Arial" w:hAnsi="Arial" w:cs="Arial"/>
+          <w:lang w:val="es-MX"/>
+        </w:rPr>
+        <w:t>programación</w:t>
+      </w:r>
+      <w:r>
+        <w:rPr>
+          <w:rFonts w:ascii="Arial" w:hAnsi="Arial" w:cs="Arial"/>
+          <w:lang w:val="es-MX"/>
+        </w:rPr>
+        <w:t xml:space="preserve"> </w:t>
+      </w:r>
+    </w:p>
+    <w:p>
+      <w:pPr>
+        <w:spacing w:line="360" w:lineRule="auto"/>
+        <w:jc w:val="both"/>
+        <w:rPr>
+          <w:rFonts w:ascii="Arial" w:hAnsi="Arial" w:cs="Arial"/>
+          <w:lang w:val="es-MX"/>
+        </w:rPr>
+      </w:pPr>
+      <w:r>
+        <w:rPr>
+          <w:rFonts w:ascii="Arial" w:hAnsi="Arial" w:cs="Arial"/>
+          <w:lang w:val="es-MX"/>
+        </w:rPr>
+        <w:tab/>
+        <w:t xml:space="preserve">Siendo este uno de los puntos </w:t>
+      </w:r>
+      <w:r>
+        <w:rPr>
+          <w:rFonts w:ascii="Arial" w:hAnsi="Arial" w:cs="Arial"/>
+          <w:lang w:val="es-MX"/>
+        </w:rPr>
+        <w:t>más</w:t>
+      </w:r>
+      <w:r>
+        <w:rPr>
+          <w:rFonts w:ascii="Arial" w:hAnsi="Arial" w:cs="Arial"/>
+          <w:lang w:val="es-MX"/>
+        </w:rPr>
+        <w:t xml:space="preserve"> importantes</w:t>
+      </w:r>
+      <w:r>
+        <w:rPr>
+          <w:rFonts w:ascii="Arial" w:hAnsi="Arial" w:cs="Arial"/>
+          <w:lang w:val="es-MX"/>
+        </w:rPr>
+        <w:t xml:space="preserve">, tendremos soporte gracias a la inteligencia artificial </w:t>
+      </w:r>
+      <w:r>
+        <w:rPr>
+          <w:rFonts w:ascii="Arial" w:hAnsi="Arial" w:cs="Arial"/>
+          <w:lang w:val="es-MX"/>
+        </w:rPr>
+        <w:t xml:space="preserve">como lo es </w:t>
+      </w:r>
+      <w:r>
+        <w:rPr>
+          <w:rFonts w:ascii="Arial" w:hAnsi="Arial" w:cs="Arial"/>
+          <w:lang w:val="es-MX"/>
+        </w:rPr>
+        <w:t>ChatGPT</w:t>
+      </w:r>
+      <w:r>
+        <w:rPr>
+          <w:rFonts w:ascii="Arial" w:hAnsi="Arial" w:cs="Arial"/>
+          <w:lang w:val="es-MX"/>
+        </w:rPr>
+        <w:t xml:space="preserve"> y GitHub Copilot</w:t>
+      </w:r>
+      <w:r>
+        <w:rPr>
+          <w:rFonts w:ascii="Arial" w:hAnsi="Arial" w:cs="Arial"/>
+          <w:lang w:val="es-MX"/>
+        </w:rPr>
+        <w:t>, con la cual podemos revisar</w:t>
+      </w:r>
+      <w:r>
+        <w:rPr>
+          <w:rFonts w:ascii="Arial" w:hAnsi="Arial" w:cs="Arial"/>
+          <w:lang w:val="es-MX"/>
+        </w:rPr>
+        <w:t xml:space="preserve">, traducir (de un lenguaje a otro en caso de ser necesario) y corregir todo lo que respecta a código, haciendo un poco </w:t>
+      </w:r>
+      <w:r>
+        <w:rPr>
+          <w:rFonts w:ascii="Arial" w:hAnsi="Arial" w:cs="Arial"/>
+          <w:lang w:val="es-MX"/>
+        </w:rPr>
+        <w:t>más</w:t>
+      </w:r>
+      <w:r>
+        <w:rPr>
+          <w:rFonts w:ascii="Arial" w:hAnsi="Arial" w:cs="Arial"/>
+          <w:lang w:val="es-MX"/>
+        </w:rPr>
+        <w:t xml:space="preserve"> fácil la tarea de la </w:t>
+      </w:r>
+      <w:r>
+        <w:rPr>
+          <w:rFonts w:ascii="Arial" w:hAnsi="Arial" w:cs="Arial"/>
+          <w:lang w:val="es-MX"/>
+        </w:rPr>
+        <w:t>programación</w:t>
+      </w:r>
+      <w:r>
+        <w:rPr>
+          <w:rFonts w:ascii="Arial" w:hAnsi="Arial" w:cs="Arial"/>
+          <w:lang w:val="es-MX"/>
+        </w:rPr>
+        <w:t xml:space="preserve">, sin embargo también </w:t>
+      </w:r>
+      <w:r>
+        <w:rPr>
+          <w:rFonts w:ascii="Arial" w:hAnsi="Arial" w:cs="Arial"/>
+          <w:lang w:val="es-MX"/>
+        </w:rPr>
+        <w:t xml:space="preserve">es importante contar con apoyo humano, debido a esto también tendremos soporte por parte de </w:t>
+      </w:r>
+      <w:r>
+        <w:rPr>
+          <w:rFonts w:ascii="Arial" w:hAnsi="Arial" w:cs="Arial"/>
+          <w:lang w:val="es-MX"/>
+        </w:rPr>
+        <w:lastRenderedPageBreak/>
+        <w:t>profesores cercanos y grupos de informática, en los cuales podemos solicitar información para tener mejor estructurado nuestro código y nuestro proyecto</w:t>
+      </w:r>
+    </w:p>
+    <w:p>
+      <w:pPr>
+        <w:spacing w:line="360" w:lineRule="auto"/>
+        <w:jc w:val="both"/>
+        <w:rPr>
+          <w:rFonts w:ascii="Arial" w:hAnsi="Arial" w:cs="Arial"/>
+          <w:lang w:val="es-MX"/>
+        </w:rPr>
+      </w:pPr>
+    </w:p>
+    <w:p>
+      <w:pPr>
+        <w:spacing w:line="360" w:lineRule="auto"/>
+        <w:jc w:val="both"/>
+        <w:rPr>
+          <w:rFonts w:ascii="Arial" w:hAnsi="Arial" w:cs="Arial"/>
+          <w:lang w:val="es-MX"/>
+        </w:rPr>
+      </w:pPr>
+      <w:r>
+        <w:rPr>
+          <w:rFonts w:ascii="Arial" w:hAnsi="Arial" w:cs="Arial"/>
+          <w:lang w:val="es-MX"/>
+        </w:rPr>
+        <w:t xml:space="preserve">Fallas en componentes </w:t>
+      </w:r>
+    </w:p>
+    <w:p>
+      <w:pPr>
+        <w:spacing w:line="360" w:lineRule="auto"/>
+        <w:jc w:val="both"/>
+        <w:rPr>
+          <w:rFonts w:ascii="Arial" w:hAnsi="Arial" w:cs="Arial"/>
+          <w:lang w:val="es-MX"/>
+        </w:rPr>
+      </w:pPr>
+      <w:r>
+        <w:rPr>
+          <w:rFonts w:ascii="Arial" w:hAnsi="Arial" w:cs="Arial"/>
+          <w:lang w:val="es-MX"/>
+        </w:rPr>
+        <w:tab/>
+        <w:t xml:space="preserve">Por </w:t>
+      </w:r>
+      <w:r>
+        <w:rPr>
+          <w:rFonts w:ascii="Arial" w:hAnsi="Arial" w:cs="Arial"/>
+          <w:lang w:val="es-MX"/>
+        </w:rPr>
+        <w:t>último,</w:t>
+      </w:r>
+      <w:r>
+        <w:rPr>
+          <w:rFonts w:ascii="Arial" w:hAnsi="Arial" w:cs="Arial"/>
+          <w:lang w:val="es-MX"/>
+        </w:rPr>
+        <w:t xml:space="preserve"> punto</w:t>
+      </w:r>
+      <w:r>
+        <w:rPr>
+          <w:rFonts w:ascii="Arial" w:hAnsi="Arial" w:cs="Arial"/>
+          <w:lang w:val="es-MX"/>
+        </w:rPr>
+        <w:t xml:space="preserve"> tendremos que revisar todos y cada uno de los componentes para que estos no estén en fallo, de forma que no sean ensamblados sin antes ser revisador, ahorrándonos tiempo, y claramente presupuesto, de forma que podamos remplazarlo de forma mas sencilla, con ello también nos protegemos en cuestión </w:t>
+      </w:r>
+      <w:r>
+        <w:rPr>
+          <w:rFonts w:ascii="Arial" w:hAnsi="Arial" w:cs="Arial"/>
+          <w:lang w:val="es-MX"/>
+        </w:rPr>
+        <w:t>de entregar malos resultados, o que estos se vean comprometidos por un solo componentes.</w:t>
+      </w:r>
+    </w:p>
+    <w:p>
+      <w:pPr>
+        <w:jc w:val="both"/>
+        <w:rPr>
+          <w:rFonts w:ascii="Arial" w:hAnsi="Arial" w:cs="Arial"/>
+          <w:lang w:val="es-MX"/>
+        </w:rPr>
+      </w:pPr>
+    </w:p>
+    <w:p>
+      <w:pPr>
         <w:jc w:val="both"/>
         <w:rPr>
           <w:rFonts w:ascii="Arial" w:hAnsi="Arial" w:cs="Arial"/>
@@ -2725,17 +3440,828 @@
     </w:p>
     <w:p>
       <w:pPr>
-        <w:rPr>
-          <w:rFonts w:ascii="Arial" w:hAnsi="Arial" w:cs="Arial"/>
-          <w:lang w:val="es-MX"/>
-        </w:rPr>
-      </w:pPr>
-      <w:r>
-        <w:rPr>
-          <w:rFonts w:ascii="Arial" w:hAnsi="Arial" w:cs="Arial"/>
-          <w:lang w:val="es-MX"/>
-        </w:rPr>
-        <w:t xml:space="preserve">Empezando por el lado del presupuesto podemos deducirlo principalmente en el costo del equipo de fabricación </w:t>
+        <w:spacing w:line="360" w:lineRule="auto"/>
+        <w:jc w:val="both"/>
+        <w:rPr>
+          <w:rFonts w:ascii="Arial" w:hAnsi="Arial" w:cs="Arial"/>
+          <w:lang w:val="es-MX"/>
+        </w:rPr>
+      </w:pPr>
+      <w:r>
+        <w:rPr>
+          <w:rFonts w:ascii="Arial" w:hAnsi="Arial" w:cs="Arial"/>
+          <w:lang w:val="es-MX"/>
+        </w:rPr>
+        <w:t>Empezando por el lado del presupuesto podemos deducirlo principalmente en el costo del equipo de fabricación</w:t>
+      </w:r>
+      <w:r>
+        <w:rPr>
+          <w:rFonts w:ascii="Arial" w:hAnsi="Arial" w:cs="Arial"/>
+          <w:lang w:val="es-MX"/>
+        </w:rPr>
+        <w:t xml:space="preserve"> básico</w:t>
+      </w:r>
+      <w:r>
+        <w:rPr>
+          <w:rFonts w:ascii="Arial" w:hAnsi="Arial" w:cs="Arial"/>
+          <w:lang w:val="es-MX"/>
+        </w:rPr>
+        <w:t>, es decir sin incluir la mano de obra, es de este modo que el costo unitario por el proyecto seria desglosado de la siguiente forma:</w:t>
+      </w:r>
+    </w:p>
+    <w:p>
+      <w:pPr>
+        <w:spacing w:line="360" w:lineRule="auto"/>
+        <w:jc w:val="both"/>
+        <w:rPr>
+          <w:rFonts w:ascii="Arial" w:hAnsi="Arial" w:cs="Arial"/>
+          <w:lang w:val="es-MX"/>
+        </w:rPr>
+      </w:pPr>
+    </w:p>
+    <w:p>
+      <w:pPr>
+        <w:spacing w:line="360" w:lineRule="auto"/>
+        <w:jc w:val="both"/>
+        <w:rPr>
+          <w:rFonts w:ascii="Arial" w:hAnsi="Arial" w:cs="Arial"/>
+          <w:lang w:val="es-MX"/>
+        </w:rPr>
+      </w:pPr>
+      <w:r>
+        <w:rPr>
+          <w:rFonts w:ascii="Arial" w:hAnsi="Arial" w:cs="Arial"/>
+          <w:lang w:val="es-MX"/>
+        </w:rPr>
+        <w:t>Arduino nano x1 $170Mxn</w:t>
+      </w:r>
+    </w:p>
+    <w:p>
+      <w:pPr>
+        <w:spacing w:line="360" w:lineRule="auto"/>
+        <w:jc w:val="both"/>
+        <w:rPr>
+          <w:rFonts w:ascii="Arial" w:hAnsi="Arial" w:cs="Arial"/>
+          <w:lang w:val="es-MX"/>
+        </w:rPr>
+      </w:pPr>
+      <w:r>
+        <w:rPr>
+          <w:rFonts w:ascii="Arial" w:hAnsi="Arial" w:cs="Arial"/>
+          <w:lang w:val="es-MX"/>
+        </w:rPr>
+        <w:t>Jumpers x20 $30Mxn</w:t>
+      </w:r>
+    </w:p>
+    <w:p>
+      <w:pPr>
+        <w:spacing w:line="360" w:lineRule="auto"/>
+        <w:jc w:val="both"/>
+        <w:rPr>
+          <w:rFonts w:ascii="Arial" w:hAnsi="Arial" w:cs="Arial"/>
+          <w:lang w:val="es-MX"/>
+        </w:rPr>
+      </w:pPr>
+      <w:r>
+        <w:rPr>
+          <w:rFonts w:ascii="Arial" w:hAnsi="Arial" w:cs="Arial"/>
+          <w:lang w:val="es-MX"/>
+        </w:rPr>
+        <w:t>Capacitor x1 $10Mxn</w:t>
+      </w:r>
+    </w:p>
+    <w:p>
+      <w:pPr>
+        <w:spacing w:line="360" w:lineRule="auto"/>
+        <w:jc w:val="both"/>
+        <w:rPr>
+          <w:rFonts w:ascii="Arial" w:hAnsi="Arial" w:cs="Arial"/>
+          <w:lang w:val="es-MX"/>
+        </w:rPr>
+      </w:pPr>
+      <w:r>
+        <w:rPr>
+          <w:rFonts w:ascii="Arial" w:hAnsi="Arial" w:cs="Arial"/>
+          <w:lang w:val="es-MX"/>
+        </w:rPr>
+        <w:t>Motor vibrador x1 $45Mxn</w:t>
+      </w:r>
+    </w:p>
+    <w:p>
+      <w:pPr>
+        <w:spacing w:line="360" w:lineRule="auto"/>
+        <w:jc w:val="both"/>
+        <w:rPr>
+          <w:rFonts w:ascii="Arial" w:hAnsi="Arial" w:cs="Arial"/>
+          <w:lang w:val="es-MX"/>
+        </w:rPr>
+      </w:pPr>
+      <w:r>
+        <w:rPr>
+          <w:rFonts w:ascii="Arial" w:hAnsi="Arial" w:cs="Arial"/>
+          <w:lang w:val="es-MX"/>
+        </w:rPr>
+        <w:t xml:space="preserve">Plug </w:t>
+      </w:r>
+      <w:r>
+        <w:rPr>
+          <w:rFonts w:ascii="Arial" w:hAnsi="Arial" w:cs="Arial"/>
+          <w:lang w:val="es-MX"/>
+        </w:rPr>
+        <w:t>batería</w:t>
+      </w:r>
+      <w:r>
+        <w:rPr>
+          <w:rFonts w:ascii="Arial" w:hAnsi="Arial" w:cs="Arial"/>
+          <w:lang w:val="es-MX"/>
+        </w:rPr>
+        <w:t xml:space="preserve"> 9v x1 $10Mxn</w:t>
+      </w:r>
+    </w:p>
+    <w:p>
+      <w:pPr>
+        <w:spacing w:line="360" w:lineRule="auto"/>
+        <w:jc w:val="both"/>
+        <w:rPr>
+          <w:rFonts w:ascii="Arial" w:hAnsi="Arial" w:cs="Arial"/>
+          <w:lang w:val="es-MX"/>
+        </w:rPr>
+      </w:pPr>
+      <w:r>
+        <w:rPr>
+          <w:rFonts w:ascii="Arial" w:hAnsi="Arial" w:cs="Arial"/>
+          <w:lang w:val="es-MX"/>
+        </w:rPr>
+        <w:t>Batería</w:t>
+      </w:r>
+      <w:r>
+        <w:rPr>
+          <w:rFonts w:ascii="Arial" w:hAnsi="Arial" w:cs="Arial"/>
+          <w:lang w:val="es-MX"/>
+        </w:rPr>
+        <w:t xml:space="preserve"> 9v recargable </w:t>
+      </w:r>
+      <w:r>
+        <w:rPr>
+          <w:rFonts w:ascii="Arial" w:hAnsi="Arial" w:cs="Arial"/>
+          <w:lang w:val="es-MX"/>
+        </w:rPr>
+        <w:t>Steren</w:t>
+      </w:r>
+      <w:r>
+        <w:rPr>
+          <w:rFonts w:ascii="Arial" w:hAnsi="Arial" w:cs="Arial"/>
+          <w:lang w:val="es-MX"/>
+        </w:rPr>
+        <w:t xml:space="preserve"> x1 $250Mxn</w:t>
+      </w:r>
+    </w:p>
+    <w:p>
+      <w:pPr>
+        <w:spacing w:line="360" w:lineRule="auto"/>
+        <w:jc w:val="both"/>
+        <w:rPr>
+          <w:rFonts w:ascii="Arial" w:hAnsi="Arial" w:cs="Arial"/>
+          <w:lang w:val="es-MX"/>
+        </w:rPr>
+      </w:pPr>
+      <w:r>
+        <w:rPr>
+          <w:rFonts w:ascii="Arial" w:hAnsi="Arial" w:cs="Arial"/>
+          <w:lang w:val="es-MX"/>
+        </w:rPr>
+        <w:t>Cable micro</w:t>
+      </w:r>
+      <w:r>
+        <w:rPr>
+          <w:rFonts w:ascii="Arial" w:hAnsi="Arial" w:cs="Arial"/>
+          <w:lang w:val="es-MX"/>
+        </w:rPr>
+        <w:t>-</w:t>
+      </w:r>
+      <w:r>
+        <w:rPr>
+          <w:rFonts w:ascii="Arial" w:hAnsi="Arial" w:cs="Arial"/>
+          <w:lang w:val="es-MX"/>
+        </w:rPr>
+        <w:t>usb x1 $21Mxn (10 pz</w:t>
+      </w:r>
+      <w:r>
+        <w:rPr>
+          <w:rFonts w:ascii="Arial" w:hAnsi="Arial" w:cs="Arial"/>
+          <w:lang w:val="es-MX"/>
+        </w:rPr>
+        <w:t>a</w:t>
+      </w:r>
+      <w:r>
+        <w:rPr>
+          <w:rFonts w:ascii="Arial" w:hAnsi="Arial" w:cs="Arial"/>
+          <w:lang w:val="es-MX"/>
+        </w:rPr>
+        <w:t xml:space="preserve"> x1 $210)</w:t>
+      </w:r>
+    </w:p>
+    <w:p>
+      <w:pPr>
+        <w:spacing w:line="360" w:lineRule="auto"/>
+        <w:jc w:val="both"/>
+        <w:rPr>
+          <w:rFonts w:ascii="Arial" w:hAnsi="Arial" w:cs="Arial"/>
+          <w:lang w:val="es-MX"/>
+        </w:rPr>
+      </w:pPr>
+      <w:r>
+        <w:rPr>
+          <w:rFonts w:ascii="Arial" w:hAnsi="Arial" w:cs="Arial"/>
+          <w:lang w:val="es-MX"/>
+        </w:rPr>
+        <w:t>Sensor Gp2y0a710k0f x1 $295Mxn</w:t>
+      </w:r>
+    </w:p>
+    <w:p>
+      <w:pPr>
+        <w:spacing w:line="360" w:lineRule="auto"/>
+        <w:jc w:val="both"/>
+        <w:rPr>
+          <w:rFonts w:ascii="Arial" w:hAnsi="Arial" w:cs="Arial"/>
+          <w:lang w:val="es-MX"/>
+        </w:rPr>
+      </w:pPr>
+      <w:r>
+        <w:rPr>
+          <w:rFonts w:ascii="Arial" w:hAnsi="Arial" w:cs="Arial"/>
+          <w:lang w:val="es-MX"/>
+        </w:rPr>
+        <w:t>Velcro x30cm $2Mxn (25mts x1 $142)</w:t>
+      </w:r>
+    </w:p>
+    <w:p>
+      <w:pPr>
+        <w:spacing w:line="360" w:lineRule="auto"/>
+        <w:jc w:val="both"/>
+        <w:rPr>
+          <w:rFonts w:ascii="Arial" w:hAnsi="Arial" w:cs="Arial"/>
+          <w:lang w:val="es-MX"/>
+        </w:rPr>
+      </w:pPr>
+      <w:r>
+        <w:rPr>
+          <w:rFonts w:ascii="Arial" w:hAnsi="Arial" w:cs="Arial"/>
+          <w:lang w:val="es-MX"/>
+        </w:rPr>
+        <w:t>Acrílico</w:t>
+      </w:r>
+      <w:r>
+        <w:rPr>
+          <w:rFonts w:ascii="Arial" w:hAnsi="Arial" w:cs="Arial"/>
+          <w:lang w:val="es-MX"/>
+        </w:rPr>
+        <w:t xml:space="preserve"> 30cmx15cm x1 $64Mxn (30cmx30cm x1 $127)   </w:t>
+      </w:r>
+    </w:p>
+    <w:p>
+      <w:pPr>
+        <w:spacing w:line="360" w:lineRule="auto"/>
+        <w:jc w:val="both"/>
+        <w:rPr>
+          <w:rFonts w:ascii="Arial" w:hAnsi="Arial" w:cs="Arial"/>
+          <w:lang w:val="es-MX"/>
+        </w:rPr>
+      </w:pPr>
+      <w:r>
+        <w:rPr>
+          <w:rFonts w:ascii="Arial" w:hAnsi="Arial" w:cs="Arial"/>
+          <w:lang w:val="es-MX"/>
+        </w:rPr>
+        <w:t xml:space="preserve">Pegamento </w:t>
+      </w:r>
+      <w:r>
+        <w:rPr>
+          <w:rFonts w:ascii="Arial" w:hAnsi="Arial" w:cs="Arial"/>
+          <w:lang w:val="es-MX"/>
+        </w:rPr>
+        <w:t>Kola</w:t>
+      </w:r>
+      <w:r>
+        <w:rPr>
+          <w:rFonts w:ascii="Arial" w:hAnsi="Arial" w:cs="Arial"/>
+          <w:lang w:val="es-MX"/>
+        </w:rPr>
+        <w:t xml:space="preserve"> loca industrial x1 $65Mxn (pqt x2 $130)</w:t>
+      </w:r>
+    </w:p>
+    <w:p>
+      <w:pPr>
+        <w:spacing w:line="360" w:lineRule="auto"/>
+        <w:jc w:val="both"/>
+        <w:rPr>
+          <w:rFonts w:ascii="Arial" w:hAnsi="Arial" w:cs="Arial"/>
+          <w:lang w:val="es-MX"/>
+        </w:rPr>
+      </w:pPr>
+    </w:p>
+    <w:p>
+      <w:pPr>
+        <w:spacing w:line="360" w:lineRule="auto"/>
+        <w:jc w:val="both"/>
+        <w:rPr>
+          <w:rFonts w:ascii="Arial" w:hAnsi="Arial" w:cs="Arial"/>
+          <w:lang w:val="es-MX"/>
+        </w:rPr>
+      </w:pPr>
+      <w:r>
+        <w:rPr>
+          <w:rFonts w:ascii="Arial" w:hAnsi="Arial" w:cs="Arial"/>
+          <w:lang w:val="es-MX"/>
+        </w:rPr>
+        <w:t xml:space="preserve">Precio total de los componentes: $962Mxn (Sin contar costos de </w:t>
+      </w:r>
+      <w:r>
+        <w:rPr>
+          <w:rFonts w:ascii="Arial" w:hAnsi="Arial" w:cs="Arial"/>
+          <w:lang w:val="es-MX"/>
+        </w:rPr>
+        <w:t>envío</w:t>
+      </w:r>
+      <w:r>
+        <w:rPr>
+          <w:rFonts w:ascii="Arial" w:hAnsi="Arial" w:cs="Arial"/>
+          <w:lang w:val="es-MX"/>
+        </w:rPr>
+        <w:t xml:space="preserve"> de los productos)</w:t>
+      </w:r>
+    </w:p>
+    <w:p>
+      <w:pPr>
+        <w:spacing w:line="360" w:lineRule="auto"/>
+        <w:jc w:val="both"/>
+        <w:rPr>
+          <w:rFonts w:ascii="Arial" w:hAnsi="Arial" w:cs="Arial"/>
+          <w:lang w:val="es-MX"/>
+        </w:rPr>
+      </w:pPr>
+    </w:p>
+    <w:p>
+      <w:pPr>
+        <w:spacing w:line="360" w:lineRule="auto"/>
+        <w:jc w:val="both"/>
+        <w:rPr>
+          <w:rFonts w:ascii="Arial" w:hAnsi="Arial" w:cs="Arial"/>
+          <w:lang w:val="es-MX"/>
+        </w:rPr>
+      </w:pPr>
+      <w:r>
+        <w:rPr>
+          <w:rFonts w:ascii="Arial" w:hAnsi="Arial" w:cs="Arial"/>
+          <w:lang w:val="es-MX"/>
+        </w:rPr>
+        <w:t xml:space="preserve">Al ser un proyecto realmente ligero en </w:t>
+      </w:r>
+      <w:r>
+        <w:rPr>
+          <w:rFonts w:ascii="Arial" w:hAnsi="Arial" w:cs="Arial"/>
+          <w:lang w:val="es-MX"/>
+        </w:rPr>
+        <w:t>cuestión</w:t>
+      </w:r>
+      <w:r>
+        <w:rPr>
+          <w:rFonts w:ascii="Arial" w:hAnsi="Arial" w:cs="Arial"/>
+          <w:lang w:val="es-MX"/>
+        </w:rPr>
+        <w:t xml:space="preserve"> de </w:t>
+      </w:r>
+      <w:r>
+        <w:rPr>
+          <w:rFonts w:ascii="Arial" w:hAnsi="Arial" w:cs="Arial"/>
+          <w:lang w:val="es-MX"/>
+        </w:rPr>
+        <w:t>programación</w:t>
+      </w:r>
+      <w:r>
+        <w:rPr>
+          <w:rFonts w:ascii="Arial" w:hAnsi="Arial" w:cs="Arial"/>
+          <w:lang w:val="es-MX"/>
+        </w:rPr>
+        <w:t xml:space="preserve"> solamente estimaremos el trabajo de un mes con un salario de $20,000Mxn repartido en un a</w:t>
+      </w:r>
+      <w:r>
+        <w:rPr>
+          <w:rFonts w:ascii="Arial" w:hAnsi="Arial" w:cs="Arial"/>
+          <w:lang w:val="es-MX"/>
+        </w:rPr>
+        <w:t>ño</w:t>
+      </w:r>
+      <w:r>
+        <w:rPr>
+          <w:rFonts w:ascii="Arial" w:hAnsi="Arial" w:cs="Arial"/>
+          <w:lang w:val="es-MX"/>
+        </w:rPr>
+        <w:t xml:space="preserve"> de </w:t>
+      </w:r>
+      <w:r>
+        <w:rPr>
+          <w:rFonts w:ascii="Arial" w:hAnsi="Arial" w:cs="Arial"/>
+          <w:lang w:val="es-MX"/>
+        </w:rPr>
+        <w:t>producción</w:t>
+      </w:r>
+      <w:r>
+        <w:rPr>
+          <w:rFonts w:ascii="Arial" w:hAnsi="Arial" w:cs="Arial"/>
+          <w:lang w:val="es-MX"/>
+        </w:rPr>
+        <w:t xml:space="preserve">, de esta forma el valor agregado al proyecto </w:t>
+      </w:r>
+      <w:r>
+        <w:rPr>
+          <w:rFonts w:ascii="Arial" w:hAnsi="Arial" w:cs="Arial"/>
+          <w:lang w:val="es-MX"/>
+        </w:rPr>
+        <w:t>será</w:t>
+      </w:r>
+      <w:r>
+        <w:rPr>
+          <w:rFonts w:ascii="Arial" w:hAnsi="Arial" w:cs="Arial"/>
+          <w:lang w:val="es-MX"/>
+        </w:rPr>
+        <w:t xml:space="preserve"> de $60Mxn por </w:t>
+      </w:r>
+      <w:r>
+        <w:rPr>
+          <w:rFonts w:ascii="Arial" w:hAnsi="Arial" w:cs="Arial"/>
+          <w:lang w:val="es-MX"/>
+        </w:rPr>
+        <w:t>día</w:t>
+      </w:r>
+      <w:r>
+        <w:rPr>
+          <w:rFonts w:ascii="Arial" w:hAnsi="Arial" w:cs="Arial"/>
+          <w:lang w:val="es-MX"/>
+        </w:rPr>
+        <w:t xml:space="preserve"> de trabajo del programador </w:t>
+      </w:r>
+    </w:p>
+    <w:p>
+      <w:pPr>
+        <w:spacing w:line="360" w:lineRule="auto"/>
+        <w:jc w:val="both"/>
+        <w:rPr>
+          <w:rFonts w:ascii="Arial" w:hAnsi="Arial" w:cs="Arial"/>
+          <w:lang w:val="es-MX"/>
+        </w:rPr>
+      </w:pPr>
+    </w:p>
+    <w:p>
+      <w:pPr>
+        <w:spacing w:line="360" w:lineRule="auto"/>
+        <w:jc w:val="both"/>
+        <w:rPr>
+          <w:rFonts w:ascii="Arial" w:hAnsi="Arial" w:cs="Arial"/>
+          <w:lang w:val="es-MX"/>
+        </w:rPr>
+      </w:pPr>
+      <w:r>
+        <w:rPr>
+          <w:rFonts w:ascii="Arial" w:hAnsi="Arial" w:cs="Arial"/>
+          <w:lang w:val="es-MX"/>
+        </w:rPr>
+        <w:t xml:space="preserve">Precio total de los componentes </w:t>
+      </w:r>
+      <w:r>
+        <w:rPr>
+          <w:rFonts w:ascii="Arial" w:hAnsi="Arial" w:cs="Arial"/>
+          <w:lang w:val="es-MX"/>
+        </w:rPr>
+        <w:t>más</w:t>
+      </w:r>
+      <w:r>
+        <w:rPr>
+          <w:rFonts w:ascii="Arial" w:hAnsi="Arial" w:cs="Arial"/>
+          <w:lang w:val="es-MX"/>
+        </w:rPr>
+        <w:t xml:space="preserve"> costo de programador: $1022Mxn</w:t>
+      </w:r>
+    </w:p>
+    <w:p>
+      <w:pPr>
+        <w:spacing w:line="360" w:lineRule="auto"/>
+        <w:jc w:val="both"/>
+        <w:rPr>
+          <w:rFonts w:ascii="Arial" w:hAnsi="Arial" w:cs="Arial"/>
+          <w:lang w:val="es-MX"/>
+        </w:rPr>
+      </w:pPr>
+    </w:p>
+    <w:p>
+      <w:pPr>
+        <w:spacing w:line="360" w:lineRule="auto"/>
+        <w:jc w:val="both"/>
+        <w:rPr>
+          <w:rFonts w:ascii="Arial" w:hAnsi="Arial" w:cs="Arial"/>
+          <w:lang w:val="es-MX"/>
+        </w:rPr>
+      </w:pPr>
+      <w:r>
+        <w:rPr>
+          <w:rFonts w:ascii="Arial" w:hAnsi="Arial" w:cs="Arial"/>
+          <w:lang w:val="es-MX"/>
+        </w:rPr>
+        <w:t xml:space="preserve">De este modo nuestro margen de ganancia lo mantendremos bastante bajo, esto por la </w:t>
+      </w:r>
+      <w:r>
+        <w:rPr>
+          <w:rFonts w:ascii="Arial" w:hAnsi="Arial" w:cs="Arial"/>
+          <w:lang w:val="es-MX"/>
+        </w:rPr>
+        <w:t>intención</w:t>
+      </w:r>
+      <w:r>
+        <w:rPr>
+          <w:rFonts w:ascii="Arial" w:hAnsi="Arial" w:cs="Arial"/>
+          <w:lang w:val="es-MX"/>
+        </w:rPr>
+        <w:t xml:space="preserve"> de no elevar </w:t>
+      </w:r>
+      <w:r>
+        <w:rPr>
+          <w:rFonts w:ascii="Arial" w:hAnsi="Arial" w:cs="Arial"/>
+          <w:lang w:val="es-MX"/>
+        </w:rPr>
+        <w:t>aún</w:t>
+      </w:r>
+      <w:r>
+        <w:rPr>
+          <w:rFonts w:ascii="Arial" w:hAnsi="Arial" w:cs="Arial"/>
+          <w:lang w:val="es-MX"/>
+        </w:rPr>
+        <w:t xml:space="preserve"> </w:t>
+      </w:r>
+      <w:r>
+        <w:rPr>
+          <w:rFonts w:ascii="Arial" w:hAnsi="Arial" w:cs="Arial"/>
+          <w:lang w:val="es-MX"/>
+        </w:rPr>
+        <w:t>más</w:t>
+      </w:r>
+      <w:r>
+        <w:rPr>
+          <w:rFonts w:ascii="Arial" w:hAnsi="Arial" w:cs="Arial"/>
+          <w:lang w:val="es-MX"/>
+        </w:rPr>
+        <w:t xml:space="preserve"> los costes de </w:t>
+      </w:r>
+      <w:r>
+        <w:rPr>
+          <w:rFonts w:ascii="Arial" w:hAnsi="Arial" w:cs="Arial"/>
+          <w:lang w:val="es-MX"/>
+        </w:rPr>
+        <w:t>producción</w:t>
+      </w:r>
+      <w:r>
+        <w:rPr>
+          <w:rFonts w:ascii="Arial" w:hAnsi="Arial" w:cs="Arial"/>
+          <w:lang w:val="es-MX"/>
+        </w:rPr>
+        <w:t xml:space="preserve"> y abusar de un sistema tan indispensable como este, de tal modo es que nuestro margen de ganancia seria de un 20% ($205Mxn por la venta de un solo sistema) resultando en lo siguiente </w:t>
+      </w:r>
+    </w:p>
+    <w:p>
+      <w:pPr>
+        <w:spacing w:line="360" w:lineRule="auto"/>
+        <w:jc w:val="both"/>
+        <w:rPr>
+          <w:rFonts w:ascii="Arial" w:hAnsi="Arial" w:cs="Arial"/>
+          <w:lang w:val="es-MX"/>
+        </w:rPr>
+      </w:pPr>
+    </w:p>
+    <w:p>
+      <w:pPr>
+        <w:spacing w:line="360" w:lineRule="auto"/>
+        <w:jc w:val="both"/>
+        <w:rPr>
+          <w:rFonts w:ascii="Arial" w:hAnsi="Arial" w:cs="Arial"/>
+          <w:lang w:val="es-MX"/>
+        </w:rPr>
+      </w:pPr>
+      <w:r>
+        <w:rPr>
+          <w:rFonts w:ascii="Arial" w:hAnsi="Arial" w:cs="Arial"/>
+          <w:lang w:val="es-MX"/>
+        </w:rPr>
+        <w:t xml:space="preserve">Precio total de los componentes </w:t>
+      </w:r>
+      <w:r>
+        <w:rPr>
+          <w:rFonts w:ascii="Arial" w:hAnsi="Arial" w:cs="Arial"/>
+          <w:lang w:val="es-MX"/>
+        </w:rPr>
+        <w:t>más</w:t>
+      </w:r>
+      <w:r>
+        <w:rPr>
+          <w:rFonts w:ascii="Arial" w:hAnsi="Arial" w:cs="Arial"/>
+          <w:lang w:val="es-MX"/>
+        </w:rPr>
+        <w:t xml:space="preserve"> costo de programador </w:t>
+      </w:r>
+      <w:r>
+        <w:rPr>
+          <w:rFonts w:ascii="Arial" w:hAnsi="Arial" w:cs="Arial"/>
+          <w:lang w:val="es-MX"/>
+        </w:rPr>
+        <w:t>más</w:t>
+      </w:r>
+      <w:r>
+        <w:rPr>
+          <w:rFonts w:ascii="Arial" w:hAnsi="Arial" w:cs="Arial"/>
+          <w:lang w:val="es-MX"/>
+        </w:rPr>
+        <w:t xml:space="preserve"> ganancias: $1230Mxn  </w:t>
+      </w:r>
+    </w:p>
+    <w:p>
+      <w:pPr>
+        <w:spacing w:line="360" w:lineRule="auto"/>
+        <w:jc w:val="both"/>
+        <w:rPr>
+          <w:rFonts w:ascii="Arial" w:hAnsi="Arial" w:cs="Arial"/>
+          <w:lang w:val="es-MX"/>
+        </w:rPr>
+      </w:pPr>
+      <w:r>
+        <w:rPr>
+          <w:rFonts w:ascii="Arial" w:hAnsi="Arial" w:cs="Arial"/>
+          <w:lang w:val="es-MX"/>
+        </w:rPr>
+        <w:t xml:space="preserve">($1227Mxn precio resultante </w:t>
+      </w:r>
+      <w:r>
+        <w:rPr>
+          <w:rFonts w:ascii="Arial" w:hAnsi="Arial" w:cs="Arial"/>
+          <w:lang w:val="es-MX"/>
+        </w:rPr>
+        <w:t>más</w:t>
+      </w:r>
+      <w:r>
+        <w:rPr>
+          <w:rFonts w:ascii="Arial" w:hAnsi="Arial" w:cs="Arial"/>
+          <w:lang w:val="es-MX"/>
+        </w:rPr>
+        <w:t xml:space="preserve"> $3Mxn redondeo)</w:t>
+      </w:r>
+    </w:p>
+    <w:p>
+      <w:pPr>
+        <w:spacing w:line="360" w:lineRule="auto"/>
+        <w:jc w:val="both"/>
+        <w:rPr>
+          <w:rFonts w:ascii="Arial" w:hAnsi="Arial" w:cs="Arial"/>
+          <w:lang w:val="es-MX"/>
+        </w:rPr>
+      </w:pPr>
+    </w:p>
+    <w:p>
+      <w:pPr>
+        <w:spacing w:line="360" w:lineRule="auto"/>
+        <w:jc w:val="both"/>
+        <w:rPr>
+          <w:rFonts w:ascii="Arial" w:hAnsi="Arial" w:cs="Arial"/>
+          <w:lang w:val="es-MX"/>
+        </w:rPr>
+      </w:pPr>
+      <w:r>
+        <w:rPr>
+          <w:rFonts w:ascii="Arial" w:hAnsi="Arial" w:cs="Arial"/>
+          <w:lang w:val="es-MX"/>
+        </w:rPr>
+        <w:t xml:space="preserve">Cabe aclarar que </w:t>
+      </w:r>
+      <w:r>
+        <w:rPr>
+          <w:rFonts w:ascii="Arial" w:hAnsi="Arial" w:cs="Arial"/>
+          <w:lang w:val="es-MX"/>
+        </w:rPr>
+        <w:t>estos costos se pueden</w:t>
+      </w:r>
+      <w:r>
+        <w:rPr>
+          <w:rFonts w:ascii="Arial" w:hAnsi="Arial" w:cs="Arial"/>
+          <w:lang w:val="es-MX"/>
+        </w:rPr>
+        <w:t xml:space="preserve"> reducir si en un futuro se consigue eliminar el </w:t>
+      </w:r>
+      <w:r>
+        <w:rPr>
+          <w:rFonts w:ascii="Arial" w:hAnsi="Arial" w:cs="Arial"/>
+          <w:lang w:val="es-MX"/>
+        </w:rPr>
+        <w:t>Arduino</w:t>
+      </w:r>
+      <w:r>
+        <w:rPr>
+          <w:rFonts w:ascii="Arial" w:hAnsi="Arial" w:cs="Arial"/>
+          <w:lang w:val="es-MX"/>
+        </w:rPr>
+        <w:t xml:space="preserve"> y sustituirlo por un pcb que cumpla con la misma </w:t>
+      </w:r>
+      <w:r>
+        <w:rPr>
+          <w:rFonts w:ascii="Arial" w:hAnsi="Arial" w:cs="Arial"/>
+          <w:lang w:val="es-MX"/>
+        </w:rPr>
+        <w:t>función</w:t>
+      </w:r>
+      <w:r>
+        <w:rPr>
+          <w:rFonts w:ascii="Arial" w:hAnsi="Arial" w:cs="Arial"/>
+          <w:lang w:val="es-MX"/>
+        </w:rPr>
+        <w:t xml:space="preserve"> reduciendo hasta en un %50Mxn (Pasando de un precio de $170Mxn por el </w:t>
+      </w:r>
+      <w:r>
+        <w:rPr>
+          <w:rFonts w:ascii="Arial" w:hAnsi="Arial" w:cs="Arial"/>
+          <w:lang w:val="es-MX"/>
+        </w:rPr>
+        <w:t>Arduino</w:t>
+      </w:r>
+      <w:r>
+        <w:rPr>
+          <w:rFonts w:ascii="Arial" w:hAnsi="Arial" w:cs="Arial"/>
+          <w:lang w:val="es-MX"/>
+        </w:rPr>
+        <w:t xml:space="preserve"> a un precio de $75 pesos por el pcb impreso al comprarlo en paquetes de 5)</w:t>
+      </w:r>
+    </w:p>
+    <w:p>
+      <w:pPr>
+        <w:spacing w:line="360" w:lineRule="auto"/>
+        <w:jc w:val="both"/>
+        <w:rPr>
+          <w:rFonts w:ascii="Arial" w:hAnsi="Arial" w:cs="Arial"/>
+          <w:lang w:val="es-MX"/>
+        </w:rPr>
+      </w:pPr>
+    </w:p>
+    <w:p>
+      <w:pPr>
+        <w:spacing w:line="360" w:lineRule="auto"/>
+        <w:jc w:val="both"/>
+        <w:rPr>
+          <w:rFonts w:ascii="Arial" w:hAnsi="Arial" w:cs="Arial"/>
+          <w:lang w:val="es-MX"/>
+        </w:rPr>
+      </w:pPr>
+      <w:r>
+        <w:rPr>
+          <w:rFonts w:ascii="Arial" w:hAnsi="Arial" w:cs="Arial"/>
+          <w:lang w:val="es-MX"/>
+        </w:rPr>
+        <w:t xml:space="preserve">Del mismo modo, se puede reducir costes de </w:t>
+      </w:r>
+      <w:r>
+        <w:rPr>
+          <w:rFonts w:ascii="Arial" w:hAnsi="Arial" w:cs="Arial"/>
+          <w:lang w:val="es-MX"/>
+        </w:rPr>
+        <w:t>envió</w:t>
+      </w:r>
+      <w:r>
+        <w:rPr>
+          <w:rFonts w:ascii="Arial" w:hAnsi="Arial" w:cs="Arial"/>
+          <w:lang w:val="es-MX"/>
+        </w:rPr>
+        <w:t xml:space="preserve"> contactando directamente con proveedores, de forma que se pueda hacer compras al mayoreo reduciendo </w:t>
+      </w:r>
+      <w:r>
+        <w:rPr>
+          <w:rFonts w:ascii="Arial" w:hAnsi="Arial" w:cs="Arial"/>
+          <w:lang w:val="es-MX"/>
+        </w:rPr>
+        <w:t>aún</w:t>
+      </w:r>
+      <w:r>
+        <w:rPr>
+          <w:rFonts w:ascii="Arial" w:hAnsi="Arial" w:cs="Arial"/>
+          <w:lang w:val="es-MX"/>
+        </w:rPr>
+        <w:t xml:space="preserve"> </w:t>
+      </w:r>
+      <w:r>
+        <w:rPr>
+          <w:rFonts w:ascii="Arial" w:hAnsi="Arial" w:cs="Arial"/>
+          <w:lang w:val="es-MX"/>
+        </w:rPr>
+        <w:t>más</w:t>
+      </w:r>
+      <w:r>
+        <w:rPr>
+          <w:rFonts w:ascii="Arial" w:hAnsi="Arial" w:cs="Arial"/>
+          <w:lang w:val="es-MX"/>
+        </w:rPr>
+        <w:t xml:space="preserve"> los costes</w:t>
       </w:r>
       <w:r>
         <w:rPr>
@@ -3368,7 +4894,7 @@
             </mc:Choice>
             <mc:Fallback>
               <w:pict>
-                <v:shapetype w14:anchorId="4DD1328A" id="_x0000_t32" coordsize="21600,21600" o:spt="32" o:oned="t" path="m,l21600,21600e" filled="f">
+                <v:shapetype w14:anchorId="7B521EE8" id="_x0000_t32" coordsize="21600,21600" o:spt="32" o:oned="t" path="m,l21600,21600e" filled="f">
                   <v:path arrowok="t" fillok="f" o:connecttype="none"/>
                   <o:lock v:ext="edit" shapetype="t"/>
                 </v:shapetype>
@@ -14559,7 +16085,7 @@
   <w:docDefaults>
     <w:rPrDefault>
       <w:rPr>
-        <w:rFonts w:ascii="Liberation Serif" w:eastAsia="Noto Serif CJK SC" w:hAnsi="Liberation Serif" w:cs="Noto Sans Devanagari"/>
+        <w:rFonts w:ascii="Liberation Serif" w:eastAsia="SimSun" w:hAnsi="Liberation Serif" w:cs="Noto Sans Devanagari"/>
         <w:kern w:val="2"/>
         <w:sz w:val="24"/>
         <w:szCs w:val="24"/>

</xml_diff>